<commit_message>
fix: wrong background image
</commit_message>
<xml_diff>
--- a/模擬專案_前端工程師.docx
+++ b/模擬專案_前端工程師.docx
@@ -42,31 +42,7 @@
         <w:rPr>
           <w:rFonts w:ascii="Arial Unicode MS" w:eastAsia="Arial Unicode MS" w:hAnsi="Arial Unicode MS" w:cs="Arial Unicode MS"/>
         </w:rPr>
-        <w:t>請簡述對</w:t>
-      </w:r>
-      <w:r>
-        <w:rPr>
-          <w:rFonts w:ascii="Arial Unicode MS" w:eastAsia="Arial Unicode MS" w:hAnsi="Arial Unicode MS" w:cs="Arial Unicode MS"/>
-        </w:rPr>
-        <w:t xml:space="preserve"> Javascript </w:t>
-      </w:r>
-      <w:r>
-        <w:rPr>
-          <w:rFonts w:ascii="Arial Unicode MS" w:eastAsia="Arial Unicode MS" w:hAnsi="Arial Unicode MS" w:cs="Arial Unicode MS"/>
-        </w:rPr>
-        <w:t>非同步概念</w:t>
-      </w:r>
-      <w:r>
-        <w:rPr>
-          <w:rFonts w:ascii="Arial Unicode MS" w:eastAsia="Arial Unicode MS" w:hAnsi="Arial Unicode MS" w:cs="Arial Unicode MS"/>
-        </w:rPr>
-        <w:t>(Asynchronous)</w:t>
-      </w:r>
-      <w:r>
-        <w:rPr>
-          <w:rFonts w:ascii="Arial Unicode MS" w:eastAsia="Arial Unicode MS" w:hAnsi="Arial Unicode MS" w:cs="Arial Unicode MS"/>
-        </w:rPr>
-        <w:t>的理解與常見情境</w:t>
+        <w:t>請簡述對 Javascript 非同步概念(Asynchronous)的理解與常見情境</w:t>
       </w:r>
     </w:p>
     <w:p>
@@ -213,7 +189,6 @@
         <w:spacing w:line="360" w:lineRule="auto"/>
         <w:ind w:left="720"/>
         <w:rPr>
-          <w:rFonts w:hint="eastAsia"/>
           <w:color w:val="1F497D" w:themeColor="text2"/>
         </w:rPr>
       </w:pPr>
@@ -308,13 +283,7 @@
         <w:rPr>
           <w:rFonts w:ascii="Arial Unicode MS" w:eastAsia="Arial Unicode MS" w:hAnsi="Arial Unicode MS" w:cs="Arial Unicode MS"/>
         </w:rPr>
-        <w:t>什麼是</w:t>
-      </w:r>
-      <w:r>
-        <w:rPr>
-          <w:rFonts w:ascii="Arial Unicode MS" w:eastAsia="Arial Unicode MS" w:hAnsi="Arial Unicode MS" w:cs="Arial Unicode MS"/>
-        </w:rPr>
-        <w:t xml:space="preserve"> </w:t>
+        <w:t xml:space="preserve">什麼是 </w:t>
       </w:r>
       <w:r>
         <w:t>Single Page Applications</w:t>
@@ -323,19 +292,7 @@
         <w:rPr>
           <w:rFonts w:ascii="Arial Unicode MS" w:eastAsia="Arial Unicode MS" w:hAnsi="Arial Unicode MS" w:cs="Arial Unicode MS"/>
         </w:rPr>
-        <w:t>？在</w:t>
-      </w:r>
-      <w:r>
-        <w:rPr>
-          <w:rFonts w:ascii="Arial Unicode MS" w:eastAsia="Arial Unicode MS" w:hAnsi="Arial Unicode MS" w:cs="Arial Unicode MS"/>
-        </w:rPr>
-        <w:t xml:space="preserve"> SEO </w:t>
-      </w:r>
-      <w:r>
-        <w:rPr>
-          <w:rFonts w:ascii="Arial Unicode MS" w:eastAsia="Arial Unicode MS" w:hAnsi="Arial Unicode MS" w:cs="Arial Unicode MS"/>
-        </w:rPr>
-        <w:t>上會遇到什麼問題？</w:t>
+        <w:t>？在 SEO 上會遇到什麼問題？</w:t>
       </w:r>
     </w:p>
     <w:p>
@@ -460,7 +417,6 @@
         <w:spacing w:line="360" w:lineRule="auto"/>
         <w:ind w:left="720"/>
         <w:rPr>
-          <w:rFonts w:hint="eastAsia"/>
           <w:color w:val="1F497D" w:themeColor="text2"/>
         </w:rPr>
       </w:pPr>
@@ -588,31 +544,7 @@
         <w:rPr>
           <w:rFonts w:ascii="Arial Unicode MS" w:eastAsia="Arial Unicode MS" w:hAnsi="Arial Unicode MS" w:cs="Arial Unicode MS"/>
         </w:rPr>
-        <w:t>請列舉兩項最佳化網站效能與體驗的方式，並簡單說明</w:t>
-      </w:r>
-      <w:r>
-        <w:rPr>
-          <w:rFonts w:ascii="Arial Unicode MS" w:eastAsia="Arial Unicode MS" w:hAnsi="Arial Unicode MS" w:cs="Arial Unicode MS"/>
-        </w:rPr>
-        <w:t xml:space="preserve"> (</w:t>
-      </w:r>
-      <w:r>
-        <w:rPr>
-          <w:rFonts w:ascii="Arial Unicode MS" w:eastAsia="Arial Unicode MS" w:hAnsi="Arial Unicode MS" w:cs="Arial Unicode MS"/>
-        </w:rPr>
-        <w:t>不限於前端程式</w:t>
-      </w:r>
-      <w:r>
-        <w:rPr>
-          <w:rFonts w:ascii="Arial Unicode MS" w:eastAsia="Arial Unicode MS" w:hAnsi="Arial Unicode MS" w:cs="Arial Unicode MS"/>
-        </w:rPr>
-        <w:t>)</w:t>
-      </w:r>
-      <w:r>
-        <w:rPr>
-          <w:rFonts w:ascii="Arial Unicode MS" w:eastAsia="Arial Unicode MS" w:hAnsi="Arial Unicode MS" w:cs="Arial Unicode MS"/>
-        </w:rPr>
-        <w:t>。</w:t>
+        <w:t>請列舉兩項最佳化網站效能與體驗的方式，並簡單說明 (不限於前端程式)。</w:t>
       </w:r>
     </w:p>
     <w:p>
@@ -722,7 +654,6 @@
         <w:spacing w:line="360" w:lineRule="auto"/>
         <w:ind w:left="720"/>
         <w:rPr>
-          <w:rFonts w:hint="eastAsia"/>
           <w:color w:val="1F497D" w:themeColor="text2"/>
         </w:rPr>
       </w:pPr>
@@ -767,19 +698,7 @@
         <w:rPr>
           <w:rFonts w:ascii="Arial Unicode MS" w:eastAsia="Arial Unicode MS" w:hAnsi="Arial Unicode MS" w:cs="Arial Unicode MS"/>
         </w:rPr>
-        <w:t>建個數到</w:t>
-      </w:r>
-      <w:r>
-        <w:rPr>
-          <w:rFonts w:ascii="Arial Unicode MS" w:eastAsia="Arial Unicode MS" w:hAnsi="Arial Unicode MS" w:cs="Arial Unicode MS"/>
-        </w:rPr>
-        <w:t xml:space="preserve"> 100 </w:t>
-      </w:r>
-      <w:r>
-        <w:rPr>
-          <w:rFonts w:ascii="Arial Unicode MS" w:eastAsia="Arial Unicode MS" w:hAnsi="Arial Unicode MS" w:cs="Arial Unicode MS"/>
-        </w:rPr>
-        <w:t>的</w:t>
+        <w:t>建個數到 100 的</w:t>
       </w:r>
       <w:proofErr w:type="gramStart"/>
       <w:r>
@@ -793,85 +712,7 @@
         <w:rPr>
           <w:rFonts w:ascii="Arial Unicode MS" w:eastAsia="Arial Unicode MS" w:hAnsi="Arial Unicode MS" w:cs="Arial Unicode MS"/>
         </w:rPr>
-        <w:t>圈，當數字是</w:t>
-      </w:r>
-      <w:r>
-        <w:rPr>
-          <w:rFonts w:ascii="Arial Unicode MS" w:eastAsia="Arial Unicode MS" w:hAnsi="Arial Unicode MS" w:cs="Arial Unicode MS"/>
-        </w:rPr>
-        <w:t xml:space="preserve"> 3 </w:t>
-      </w:r>
-      <w:r>
-        <w:rPr>
-          <w:rFonts w:ascii="Arial Unicode MS" w:eastAsia="Arial Unicode MS" w:hAnsi="Arial Unicode MS" w:cs="Arial Unicode MS"/>
-        </w:rPr>
-        <w:t>的倍數時輸出</w:t>
-      </w:r>
-      <w:r>
-        <w:rPr>
-          <w:rFonts w:ascii="Arial Unicode MS" w:eastAsia="Arial Unicode MS" w:hAnsi="Arial Unicode MS" w:cs="Arial Unicode MS"/>
-        </w:rPr>
-        <w:t xml:space="preserve"> “fizz”</w:t>
-      </w:r>
-      <w:r>
-        <w:rPr>
-          <w:rFonts w:ascii="Arial Unicode MS" w:eastAsia="Arial Unicode MS" w:hAnsi="Arial Unicode MS" w:cs="Arial Unicode MS"/>
-        </w:rPr>
-        <w:t>，當數字是</w:t>
-      </w:r>
-      <w:r>
-        <w:rPr>
-          <w:rFonts w:ascii="Arial Unicode MS" w:eastAsia="Arial Unicode MS" w:hAnsi="Arial Unicode MS" w:cs="Arial Unicode MS"/>
-        </w:rPr>
-        <w:t xml:space="preserve"> 5 </w:t>
-      </w:r>
-      <w:r>
-        <w:rPr>
-          <w:rFonts w:ascii="Arial Unicode MS" w:eastAsia="Arial Unicode MS" w:hAnsi="Arial Unicode MS" w:cs="Arial Unicode MS"/>
-        </w:rPr>
-        <w:t>的倍數時輸出</w:t>
-      </w:r>
-      <w:r>
-        <w:rPr>
-          <w:rFonts w:ascii="Arial Unicode MS" w:eastAsia="Arial Unicode MS" w:hAnsi="Arial Unicode MS" w:cs="Arial Unicode MS"/>
-        </w:rPr>
-        <w:t xml:space="preserve"> "buzz"</w:t>
-      </w:r>
-      <w:r>
-        <w:rPr>
-          <w:rFonts w:ascii="Arial Unicode MS" w:eastAsia="Arial Unicode MS" w:hAnsi="Arial Unicode MS" w:cs="Arial Unicode MS"/>
-        </w:rPr>
-        <w:t>，當數字同時是</w:t>
-      </w:r>
-      <w:r>
-        <w:rPr>
-          <w:rFonts w:ascii="Arial Unicode MS" w:eastAsia="Arial Unicode MS" w:hAnsi="Arial Unicode MS" w:cs="Arial Unicode MS"/>
-        </w:rPr>
-        <w:t xml:space="preserve"> 3 </w:t>
-      </w:r>
-      <w:r>
-        <w:rPr>
-          <w:rFonts w:ascii="Arial Unicode MS" w:eastAsia="Arial Unicode MS" w:hAnsi="Arial Unicode MS" w:cs="Arial Unicode MS"/>
-        </w:rPr>
-        <w:t>與</w:t>
-      </w:r>
-      <w:r>
-        <w:rPr>
-          <w:rFonts w:ascii="Arial Unicode MS" w:eastAsia="Arial Unicode MS" w:hAnsi="Arial Unicode MS" w:cs="Arial Unicode MS"/>
-        </w:rPr>
-        <w:t xml:space="preserve"> 5 </w:t>
-      </w:r>
-      <w:r>
-        <w:rPr>
-          <w:rFonts w:ascii="Arial Unicode MS" w:eastAsia="Arial Unicode MS" w:hAnsi="Arial Unicode MS" w:cs="Arial Unicode MS"/>
-        </w:rPr>
-        <w:t>的倍數時輸出</w:t>
-      </w:r>
-      <w:r>
-        <w:rPr>
-          <w:rFonts w:ascii="Arial Unicode MS" w:eastAsia="Arial Unicode MS" w:hAnsi="Arial Unicode MS" w:cs="Arial Unicode MS"/>
-        </w:rPr>
-        <w:t xml:space="preserve"> “</w:t>
+        <w:t>圈，當數字是 3 的倍數時輸出 “fizz”，當數字是 5 的倍數時輸出 "buzz"，當數字同時是 3 與 5 的倍數時輸出 “</w:t>
       </w:r>
       <w:proofErr w:type="spellStart"/>
       <w:r>
@@ -885,43 +726,286 @@
         <w:rPr>
           <w:rFonts w:ascii="Arial Unicode MS" w:eastAsia="Arial Unicode MS" w:hAnsi="Arial Unicode MS" w:cs="Arial Unicode MS"/>
         </w:rPr>
-        <w:t>”</w:t>
-      </w:r>
-      <w:r>
-        <w:rPr>
-          <w:rFonts w:ascii="Arial Unicode MS" w:eastAsia="Arial Unicode MS" w:hAnsi="Arial Unicode MS" w:cs="Arial Unicode MS"/>
-        </w:rPr>
-        <w:t>。</w:t>
+        <w:t>”。</w:t>
       </w:r>
       <w:r>
         <w:rPr>
           <w:rFonts w:ascii="Arial Unicode MS" w:eastAsia="Arial Unicode MS" w:hAnsi="Arial Unicode MS" w:cs="Arial Unicode MS"/>
           <w:b/>
         </w:rPr>
-        <w:t>注意，你只能在程式中使用一次</w:t>
-      </w:r>
+        <w:t>注意，你只能在程式中使用一次console.</w:t>
+      </w:r>
+      <w:proofErr w:type="gramStart"/>
       <w:r>
         <w:rPr>
           <w:rFonts w:ascii="Arial Unicode MS" w:eastAsia="Arial Unicode MS" w:hAnsi="Arial Unicode MS" w:cs="Arial Unicode MS"/>
           <w:b/>
         </w:rPr>
-        <w:t>console.</w:t>
+        <w:t>log(</w:t>
+      </w:r>
+      <w:proofErr w:type="gramEnd"/>
+      <w:r>
+        <w:rPr>
+          <w:rFonts w:ascii="Arial Unicode MS" w:eastAsia="Arial Unicode MS" w:hAnsi="Arial Unicode MS" w:cs="Arial Unicode MS"/>
+          <w:b/>
+        </w:rPr>
+        <w:t>)</w:t>
+      </w:r>
+    </w:p>
+    <w:p>
+      <w:pPr>
+        <w:spacing w:line="360" w:lineRule="auto"/>
+        <w:ind w:left="720"/>
+        <w:rPr>
+          <w:color w:val="1F497D" w:themeColor="text2"/>
+        </w:rPr>
+      </w:pPr>
+      <w:r>
+        <w:rPr>
+          <w:color w:val="1F497D" w:themeColor="text2"/>
+        </w:rPr>
+        <w:t xml:space="preserve">for (let </w:t>
+      </w:r>
+      <w:proofErr w:type="spellStart"/>
+      <w:r>
+        <w:rPr>
+          <w:color w:val="1F497D" w:themeColor="text2"/>
+        </w:rPr>
+        <w:t>i</w:t>
+      </w:r>
+      <w:proofErr w:type="spellEnd"/>
+      <w:r>
+        <w:rPr>
+          <w:color w:val="1F497D" w:themeColor="text2"/>
+        </w:rPr>
+        <w:t xml:space="preserve"> = 1; </w:t>
+      </w:r>
+      <w:proofErr w:type="spellStart"/>
+      <w:r>
+        <w:rPr>
+          <w:color w:val="1F497D" w:themeColor="text2"/>
+        </w:rPr>
+        <w:t>i</w:t>
+      </w:r>
+      <w:proofErr w:type="spellEnd"/>
+      <w:r>
+        <w:rPr>
+          <w:color w:val="1F497D" w:themeColor="text2"/>
+        </w:rPr>
+        <w:t xml:space="preserve"> &lt;= 100; </w:t>
+      </w:r>
+      <w:proofErr w:type="spellStart"/>
+      <w:r>
+        <w:rPr>
+          <w:color w:val="1F497D" w:themeColor="text2"/>
+        </w:rPr>
+        <w:t>i</w:t>
+      </w:r>
+      <w:proofErr w:type="spellEnd"/>
+      <w:r>
+        <w:rPr>
+          <w:color w:val="1F497D" w:themeColor="text2"/>
+        </w:rPr>
+        <w:t>++) {</w:t>
+      </w:r>
+    </w:p>
+    <w:p>
+      <w:pPr>
+        <w:spacing w:line="360" w:lineRule="auto"/>
+        <w:ind w:left="720"/>
+        <w:rPr>
+          <w:color w:val="1F497D" w:themeColor="text2"/>
+        </w:rPr>
+      </w:pPr>
+      <w:r>
+        <w:rPr>
+          <w:color w:val="1F497D" w:themeColor="text2"/>
+        </w:rPr>
+        <w:t xml:space="preserve">  let output = "";</w:t>
+      </w:r>
+    </w:p>
+    <w:p>
+      <w:pPr>
+        <w:spacing w:line="360" w:lineRule="auto"/>
+        <w:ind w:left="720"/>
+        <w:rPr>
+          <w:color w:val="1F497D" w:themeColor="text2"/>
+        </w:rPr>
+      </w:pPr>
+      <w:r>
+        <w:rPr>
+          <w:color w:val="1F497D" w:themeColor="text2"/>
+        </w:rPr>
+        <w:t xml:space="preserve">  if (</w:t>
+      </w:r>
+      <w:proofErr w:type="spellStart"/>
+      <w:r>
+        <w:rPr>
+          <w:color w:val="1F497D" w:themeColor="text2"/>
+        </w:rPr>
+        <w:t>i</w:t>
+      </w:r>
+      <w:proofErr w:type="spellEnd"/>
+      <w:r>
+        <w:rPr>
+          <w:color w:val="1F497D" w:themeColor="text2"/>
+        </w:rPr>
+        <w:t xml:space="preserve"> % 3 === 0) {</w:t>
+      </w:r>
+    </w:p>
+    <w:p>
+      <w:pPr>
+        <w:spacing w:line="360" w:lineRule="auto"/>
+        <w:ind w:left="720"/>
+        <w:rPr>
+          <w:color w:val="1F497D" w:themeColor="text2"/>
+        </w:rPr>
+      </w:pPr>
+      <w:r>
+        <w:rPr>
+          <w:color w:val="1F497D" w:themeColor="text2"/>
+        </w:rPr>
+        <w:t xml:space="preserve">    output += "fizz";</w:t>
+      </w:r>
+    </w:p>
+    <w:p>
+      <w:pPr>
+        <w:spacing w:line="360" w:lineRule="auto"/>
+        <w:ind w:left="720"/>
+        <w:rPr>
+          <w:color w:val="1F497D" w:themeColor="text2"/>
+        </w:rPr>
+      </w:pPr>
+      <w:r>
+        <w:rPr>
+          <w:color w:val="1F497D" w:themeColor="text2"/>
+        </w:rPr>
+        <w:t xml:space="preserve">  }</w:t>
+      </w:r>
+    </w:p>
+    <w:p>
+      <w:pPr>
+        <w:spacing w:line="360" w:lineRule="auto"/>
+        <w:ind w:left="720"/>
+        <w:rPr>
+          <w:color w:val="1F497D" w:themeColor="text2"/>
+        </w:rPr>
+      </w:pPr>
+      <w:r>
+        <w:rPr>
+          <w:color w:val="1F497D" w:themeColor="text2"/>
+        </w:rPr>
+        <w:t xml:space="preserve">  if (</w:t>
+      </w:r>
+      <w:proofErr w:type="spellStart"/>
+      <w:r>
+        <w:rPr>
+          <w:color w:val="1F497D" w:themeColor="text2"/>
+        </w:rPr>
+        <w:t>i</w:t>
+      </w:r>
+      <w:proofErr w:type="spellEnd"/>
+      <w:r>
+        <w:rPr>
+          <w:color w:val="1F497D" w:themeColor="text2"/>
+        </w:rPr>
+        <w:t xml:space="preserve"> % 5 === 0) {</w:t>
+      </w:r>
+    </w:p>
+    <w:p>
+      <w:pPr>
+        <w:spacing w:line="360" w:lineRule="auto"/>
+        <w:ind w:left="720"/>
+        <w:rPr>
+          <w:color w:val="1F497D" w:themeColor="text2"/>
+        </w:rPr>
+      </w:pPr>
+      <w:r>
+        <w:rPr>
+          <w:color w:val="1F497D" w:themeColor="text2"/>
+        </w:rPr>
+        <w:t xml:space="preserve">    output += "buzz";</w:t>
+      </w:r>
+    </w:p>
+    <w:p>
+      <w:pPr>
+        <w:spacing w:line="360" w:lineRule="auto"/>
+        <w:ind w:left="720"/>
+        <w:rPr>
+          <w:color w:val="1F497D" w:themeColor="text2"/>
+        </w:rPr>
+      </w:pPr>
+      <w:r>
+        <w:rPr>
+          <w:color w:val="1F497D" w:themeColor="text2"/>
+        </w:rPr>
+        <w:t xml:space="preserve">  }</w:t>
+      </w:r>
+    </w:p>
+    <w:p>
+      <w:pPr>
+        <w:spacing w:line="360" w:lineRule="auto"/>
+        <w:ind w:left="720"/>
+        <w:rPr>
+          <w:color w:val="1F497D" w:themeColor="text2"/>
+        </w:rPr>
+      </w:pPr>
+      <w:r>
+        <w:rPr>
+          <w:color w:val="1F497D" w:themeColor="text2"/>
+        </w:rPr>
+        <w:t xml:space="preserve">  </w:t>
+      </w:r>
+      <w:r>
+        <w:rPr>
+          <w:color w:val="1F497D" w:themeColor="text2"/>
+        </w:rPr>
+        <w:t>if(output</w:t>
       </w:r>
       <w:proofErr w:type="gramStart"/>
       <w:r>
         <w:rPr>
-          <w:rFonts w:ascii="Arial Unicode MS" w:eastAsia="Arial Unicode MS" w:hAnsi="Arial Unicode MS" w:cs="Arial Unicode MS"/>
-          <w:b/>
-        </w:rPr>
-        <w:t>log(</w:t>
+          <w:color w:val="1F497D" w:themeColor="text2"/>
+        </w:rPr>
+        <w:t>){</w:t>
       </w:r>
       <w:proofErr w:type="gramEnd"/>
-      <w:r>
-        <w:rPr>
-          <w:rFonts w:ascii="Arial Unicode MS" w:eastAsia="Arial Unicode MS" w:hAnsi="Arial Unicode MS" w:cs="Arial Unicode MS"/>
-          <w:b/>
-        </w:rPr>
-        <w:t>)</w:t>
+    </w:p>
+    <w:p>
+      <w:pPr>
+        <w:spacing w:line="360" w:lineRule="auto"/>
+        <w:ind w:left="720" w:firstLineChars="100" w:firstLine="220"/>
+        <w:rPr>
+          <w:color w:val="1F497D" w:themeColor="text2"/>
+        </w:rPr>
+      </w:pPr>
+      <w:r>
+        <w:rPr>
+          <w:rFonts w:hint="eastAsia"/>
+          <w:color w:val="1F497D" w:themeColor="text2"/>
+        </w:rPr>
+        <w:t>c</w:t>
+      </w:r>
+      <w:r>
+        <w:rPr>
+          <w:color w:val="1F497D" w:themeColor="text2"/>
+        </w:rPr>
+        <w:t>onsole.log(output)</w:t>
+      </w:r>
+    </w:p>
+    <w:p>
+      <w:pPr>
+        <w:spacing w:line="360" w:lineRule="auto"/>
+        <w:ind w:left="720" w:firstLineChars="100" w:firstLine="220"/>
+        <w:rPr>
+          <w:color w:val="1F497D" w:themeColor="text2"/>
+        </w:rPr>
+      </w:pPr>
+      <w:r>
+        <w:rPr>
+          <w:color w:val="1F497D" w:themeColor="text2"/>
+        </w:rPr>
+        <w:t>}</w:t>
       </w:r>
     </w:p>
     <w:p>
@@ -936,239 +1020,6 @@
         <w:rPr>
           <w:color w:val="1F497D" w:themeColor="text2"/>
         </w:rPr>
-        <w:t xml:space="preserve">for (let </w:t>
-      </w:r>
-      <w:proofErr w:type="spellStart"/>
-      <w:r>
-        <w:rPr>
-          <w:color w:val="1F497D" w:themeColor="text2"/>
-        </w:rPr>
-        <w:t>i</w:t>
-      </w:r>
-      <w:proofErr w:type="spellEnd"/>
-      <w:r>
-        <w:rPr>
-          <w:color w:val="1F497D" w:themeColor="text2"/>
-        </w:rPr>
-        <w:t xml:space="preserve"> = 1; </w:t>
-      </w:r>
-      <w:proofErr w:type="spellStart"/>
-      <w:r>
-        <w:rPr>
-          <w:color w:val="1F497D" w:themeColor="text2"/>
-        </w:rPr>
-        <w:t>i</w:t>
-      </w:r>
-      <w:proofErr w:type="spellEnd"/>
-      <w:r>
-        <w:rPr>
-          <w:color w:val="1F497D" w:themeColor="text2"/>
-        </w:rPr>
-        <w:t xml:space="preserve"> &lt;= 100; </w:t>
-      </w:r>
-      <w:proofErr w:type="spellStart"/>
-      <w:r>
-        <w:rPr>
-          <w:color w:val="1F497D" w:themeColor="text2"/>
-        </w:rPr>
-        <w:t>i</w:t>
-      </w:r>
-      <w:proofErr w:type="spellEnd"/>
-      <w:r>
-        <w:rPr>
-          <w:color w:val="1F497D" w:themeColor="text2"/>
-        </w:rPr>
-        <w:t>++) {</w:t>
-      </w:r>
-    </w:p>
-    <w:p>
-      <w:pPr>
-        <w:spacing w:line="360" w:lineRule="auto"/>
-        <w:ind w:left="720"/>
-        <w:rPr>
-          <w:color w:val="1F497D" w:themeColor="text2"/>
-        </w:rPr>
-      </w:pPr>
-      <w:r>
-        <w:rPr>
-          <w:color w:val="1F497D" w:themeColor="text2"/>
-        </w:rPr>
-        <w:t xml:space="preserve">  let output = "";</w:t>
-      </w:r>
-    </w:p>
-    <w:p>
-      <w:pPr>
-        <w:spacing w:line="360" w:lineRule="auto"/>
-        <w:ind w:left="720"/>
-        <w:rPr>
-          <w:color w:val="1F497D" w:themeColor="text2"/>
-        </w:rPr>
-      </w:pPr>
-      <w:r>
-        <w:rPr>
-          <w:color w:val="1F497D" w:themeColor="text2"/>
-        </w:rPr>
-        <w:t xml:space="preserve">  if (</w:t>
-      </w:r>
-      <w:proofErr w:type="spellStart"/>
-      <w:r>
-        <w:rPr>
-          <w:color w:val="1F497D" w:themeColor="text2"/>
-        </w:rPr>
-        <w:t>i</w:t>
-      </w:r>
-      <w:proofErr w:type="spellEnd"/>
-      <w:r>
-        <w:rPr>
-          <w:color w:val="1F497D" w:themeColor="text2"/>
-        </w:rPr>
-        <w:t xml:space="preserve"> % 3 === 0) {</w:t>
-      </w:r>
-    </w:p>
-    <w:p>
-      <w:pPr>
-        <w:spacing w:line="360" w:lineRule="auto"/>
-        <w:ind w:left="720"/>
-        <w:rPr>
-          <w:color w:val="1F497D" w:themeColor="text2"/>
-        </w:rPr>
-      </w:pPr>
-      <w:r>
-        <w:rPr>
-          <w:color w:val="1F497D" w:themeColor="text2"/>
-        </w:rPr>
-        <w:t xml:space="preserve">    output += "fizz";</w:t>
-      </w:r>
-    </w:p>
-    <w:p>
-      <w:pPr>
-        <w:spacing w:line="360" w:lineRule="auto"/>
-        <w:ind w:left="720"/>
-        <w:rPr>
-          <w:color w:val="1F497D" w:themeColor="text2"/>
-        </w:rPr>
-      </w:pPr>
-      <w:r>
-        <w:rPr>
-          <w:color w:val="1F497D" w:themeColor="text2"/>
-        </w:rPr>
-        <w:t xml:space="preserve">  }</w:t>
-      </w:r>
-    </w:p>
-    <w:p>
-      <w:pPr>
-        <w:spacing w:line="360" w:lineRule="auto"/>
-        <w:ind w:left="720"/>
-        <w:rPr>
-          <w:color w:val="1F497D" w:themeColor="text2"/>
-        </w:rPr>
-      </w:pPr>
-      <w:r>
-        <w:rPr>
-          <w:color w:val="1F497D" w:themeColor="text2"/>
-        </w:rPr>
-        <w:t xml:space="preserve">  if (</w:t>
-      </w:r>
-      <w:proofErr w:type="spellStart"/>
-      <w:r>
-        <w:rPr>
-          <w:color w:val="1F497D" w:themeColor="text2"/>
-        </w:rPr>
-        <w:t>i</w:t>
-      </w:r>
-      <w:proofErr w:type="spellEnd"/>
-      <w:r>
-        <w:rPr>
-          <w:color w:val="1F497D" w:themeColor="text2"/>
-        </w:rPr>
-        <w:t xml:space="preserve"> % 5 === 0) {</w:t>
-      </w:r>
-    </w:p>
-    <w:p>
-      <w:pPr>
-        <w:spacing w:line="360" w:lineRule="auto"/>
-        <w:ind w:left="720"/>
-        <w:rPr>
-          <w:color w:val="1F497D" w:themeColor="text2"/>
-        </w:rPr>
-      </w:pPr>
-      <w:r>
-        <w:rPr>
-          <w:color w:val="1F497D" w:themeColor="text2"/>
-        </w:rPr>
-        <w:t xml:space="preserve">    output += "buzz";</w:t>
-      </w:r>
-    </w:p>
-    <w:p>
-      <w:pPr>
-        <w:spacing w:line="360" w:lineRule="auto"/>
-        <w:ind w:left="720"/>
-        <w:rPr>
-          <w:color w:val="1F497D" w:themeColor="text2"/>
-        </w:rPr>
-      </w:pPr>
-      <w:r>
-        <w:rPr>
-          <w:color w:val="1F497D" w:themeColor="text2"/>
-        </w:rPr>
-        <w:t xml:space="preserve">  }</w:t>
-      </w:r>
-    </w:p>
-    <w:p>
-      <w:pPr>
-        <w:spacing w:line="360" w:lineRule="auto"/>
-        <w:ind w:left="720"/>
-        <w:rPr>
-          <w:color w:val="1F497D" w:themeColor="text2"/>
-        </w:rPr>
-      </w:pPr>
-      <w:r>
-        <w:rPr>
-          <w:color w:val="1F497D" w:themeColor="text2"/>
-        </w:rPr>
-        <w:t xml:space="preserve">  </w:t>
-      </w:r>
-      <w:proofErr w:type="gramStart"/>
-      <w:r>
-        <w:rPr>
-          <w:color w:val="1F497D" w:themeColor="text2"/>
-        </w:rPr>
-        <w:t>console.log(</w:t>
-      </w:r>
-      <w:proofErr w:type="gramEnd"/>
-      <w:r>
-        <w:rPr>
-          <w:color w:val="1F497D" w:themeColor="text2"/>
-        </w:rPr>
-        <w:t xml:space="preserve">output || </w:t>
-      </w:r>
-      <w:proofErr w:type="spellStart"/>
-      <w:r>
-        <w:rPr>
-          <w:color w:val="1F497D" w:themeColor="text2"/>
-        </w:rPr>
-        <w:t>i</w:t>
-      </w:r>
-      <w:proofErr w:type="spellEnd"/>
-      <w:r>
-        <w:rPr>
-          <w:color w:val="1F497D" w:themeColor="text2"/>
-        </w:rPr>
-        <w:t>);</w:t>
-      </w:r>
-    </w:p>
-    <w:p>
-      <w:pPr>
-        <w:spacing w:line="360" w:lineRule="auto"/>
-        <w:ind w:left="720"/>
-        <w:rPr>
-          <w:color w:val="1F497D" w:themeColor="text2"/>
-        </w:rPr>
-      </w:pPr>
-      <w:r>
-        <w:rPr>
-          <w:color w:val="1F497D" w:themeColor="text2"/>
-        </w:rPr>
         <w:t>}</w:t>
       </w:r>
     </w:p>
@@ -1176,7 +1027,6 @@
       <w:pPr>
         <w:spacing w:line="360" w:lineRule="auto"/>
         <w:rPr>
-          <w:rFonts w:hint="eastAsia"/>
           <w:b/>
           <w:sz w:val="32"/>
           <w:szCs w:val="32"/>
@@ -1221,6 +1071,7 @@
           <w:color w:val="1F497D" w:themeColor="text2"/>
         </w:rPr>
       </w:pPr>
+      <w:bookmarkStart w:id="2" w:name="_GoBack"/>
       <w:r>
         <w:rPr>
           <w:color w:val="1F497D" w:themeColor="text2"/>
@@ -1266,6 +1117,19 @@
       </w:r>
       <w:r>
         <w:rPr>
+          <w:rFonts w:hint="eastAsia"/>
+          <w:color w:val="1F497D" w:themeColor="text2"/>
+        </w:rPr>
+        <w:t>u</w:t>
+      </w:r>
+      <w:r>
+        <w:rPr>
+          <w:color w:val="1F497D" w:themeColor="text2"/>
+        </w:rPr>
+        <w:t>ment</w:t>
+      </w:r>
+      <w:r>
+        <w:rPr>
           <w:color w:val="1F497D" w:themeColor="text2"/>
         </w:rPr>
         <w:t>s.length</w:t>
@@ -1369,12 +1233,10 @@
         <w:t>}</w:t>
       </w:r>
     </w:p>
-    <w:p>
-      <w:pPr>
-        <w:spacing w:line="360" w:lineRule="auto"/>
-        <w:rPr>
-          <w:rFonts w:hint="eastAsia"/>
-        </w:rPr>
+    <w:bookmarkEnd w:id="2"/>
+    <w:p>
+      <w:pPr>
+        <w:spacing w:line="360" w:lineRule="auto"/>
       </w:pPr>
     </w:p>
     <w:p>
@@ -1450,11 +1312,6 @@
           <w:rFonts w:ascii="Arial Unicode MS" w:eastAsia="Arial Unicode MS" w:hAnsi="Arial Unicode MS" w:cs="Arial Unicode MS"/>
         </w:rPr>
         <w:br/>
-      </w:r>
-      <w:r>
-        <w:rPr>
-          <w:rFonts w:ascii="Arial Unicode MS" w:eastAsia="Arial Unicode MS" w:hAnsi="Arial Unicode MS" w:cs="Arial Unicode MS"/>
-        </w:rPr>
         <w:t>上面的</w:t>
       </w:r>
       <w:proofErr w:type="gramStart"/>
@@ -1534,7 +1391,6 @@
         <w:spacing w:line="360" w:lineRule="auto"/>
         <w:ind w:left="720"/>
         <w:rPr>
-          <w:rFonts w:hint="eastAsia"/>
           <w:color w:val="1F497D" w:themeColor="text2"/>
         </w:rPr>
       </w:pPr>
@@ -1597,9 +1453,6 @@
     <w:p>
       <w:pPr>
         <w:spacing w:line="360" w:lineRule="auto"/>
-        <w:rPr>
-          <w:rFonts w:hint="eastAsia"/>
-        </w:rPr>
       </w:pPr>
     </w:p>
     <w:p>
@@ -1662,13 +1515,7 @@
         <w:rPr>
           <w:rFonts w:ascii="Arial Unicode MS" w:eastAsia="Arial Unicode MS" w:hAnsi="Arial Unicode MS" w:cs="Arial Unicode MS"/>
         </w:rPr>
-        <w:t xml:space="preserve"> </w:t>
-      </w:r>
-      <w:r>
-        <w:rPr>
-          <w:rFonts w:ascii="Arial Unicode MS" w:eastAsia="Arial Unicode MS" w:hAnsi="Arial Unicode MS" w:cs="Arial Unicode MS"/>
-        </w:rPr>
-        <w:t>的值是什麼？</w:t>
+        <w:t xml:space="preserve"> 的值是什麼？</w:t>
       </w:r>
       <w:r>
         <w:rPr>
@@ -1739,15 +1586,10 @@
         </w:rPr>
         <w:t>。</w:t>
       </w:r>
-      <w:bookmarkStart w:id="2" w:name="_GoBack"/>
-      <w:bookmarkEnd w:id="2"/>
-    </w:p>
-    <w:p>
-      <w:pPr>
-        <w:spacing w:line="360" w:lineRule="auto"/>
-        <w:rPr>
-          <w:rFonts w:hint="eastAsia"/>
-        </w:rPr>
+    </w:p>
+    <w:p>
+      <w:pPr>
+        <w:spacing w:line="360" w:lineRule="auto"/>
       </w:pPr>
     </w:p>
     <w:p>
@@ -1762,19 +1604,7 @@
         <w:rPr>
           <w:rFonts w:ascii="Arial Unicode MS" w:eastAsia="Arial Unicode MS" w:hAnsi="Arial Unicode MS" w:cs="Arial Unicode MS"/>
         </w:rPr>
-        <w:t>下面的兩個</w:t>
-      </w:r>
-      <w:r>
-        <w:rPr>
-          <w:rFonts w:ascii="Arial Unicode MS" w:eastAsia="Arial Unicode MS" w:hAnsi="Arial Unicode MS" w:cs="Arial Unicode MS"/>
-        </w:rPr>
-        <w:t xml:space="preserve"> alerts </w:t>
-      </w:r>
-      <w:r>
-        <w:rPr>
-          <w:rFonts w:ascii="Arial Unicode MS" w:eastAsia="Arial Unicode MS" w:hAnsi="Arial Unicode MS" w:cs="Arial Unicode MS"/>
-        </w:rPr>
-        <w:t>的結果會是什麼？</w:t>
+        <w:t>下面的兩個 alerts 的結果會是什麼？</w:t>
       </w:r>
       <w:r>
         <w:rPr>
@@ -1808,11 +1638,6 @@
           <w:rFonts w:ascii="Arial Unicode MS" w:eastAsia="Arial Unicode MS" w:hAnsi="Arial Unicode MS" w:cs="Arial Unicode MS"/>
         </w:rPr>
         <w:br/>
-      </w:r>
-      <w:r>
-        <w:rPr>
-          <w:rFonts w:ascii="Arial Unicode MS" w:eastAsia="Arial Unicode MS" w:hAnsi="Arial Unicode MS" w:cs="Arial Unicode MS"/>
-        </w:rPr>
         <w:t xml:space="preserve">  </w:t>
       </w:r>
       <w:proofErr w:type="spellStart"/>
@@ -1881,7 +1706,6 @@
         <w:spacing w:line="360" w:lineRule="auto"/>
         <w:ind w:left="720"/>
         <w:rPr>
-          <w:rFonts w:hint="eastAsia"/>
           <w:color w:val="1F497D" w:themeColor="text2"/>
         </w:rPr>
       </w:pPr>
@@ -1896,7 +1720,6 @@
       <w:pPr>
         <w:spacing w:line="360" w:lineRule="auto"/>
         <w:rPr>
-          <w:rFonts w:hint="eastAsia"/>
           <w:color w:val="1F497D" w:themeColor="text2"/>
         </w:rPr>
       </w:pPr>
@@ -2036,40 +1859,22 @@
         <w:rPr>
           <w:rFonts w:ascii="Arial Unicode MS" w:eastAsia="Arial Unicode MS" w:hAnsi="Arial Unicode MS" w:cs="Arial Unicode MS"/>
         </w:rPr>
-        <w:t>印出</w:t>
-      </w:r>
-      <w:r>
-        <w:rPr>
-          <w:rFonts w:ascii="Arial Unicode MS" w:eastAsia="Arial Unicode MS" w:hAnsi="Arial Unicode MS" w:cs="Arial Unicode MS"/>
-        </w:rPr>
-        <w:t xml:space="preserve"> foo </w:t>
-      </w:r>
-      <w:r>
-        <w:rPr>
-          <w:rFonts w:ascii="Arial Unicode MS" w:eastAsia="Arial Unicode MS" w:hAnsi="Arial Unicode MS" w:cs="Arial Unicode MS"/>
-        </w:rPr>
-        <w:t>與</w:t>
-      </w:r>
+        <w:t xml:space="preserve">印出 foo 與 </w:t>
+      </w:r>
+      <w:proofErr w:type="spellStart"/>
+      <w:r>
+        <w:rPr>
+          <w:rFonts w:ascii="Arial Unicode MS" w:eastAsia="Arial Unicode MS" w:hAnsi="Arial Unicode MS" w:cs="Arial Unicode MS"/>
+        </w:rPr>
+        <w:t>foo.length</w:t>
+      </w:r>
+      <w:proofErr w:type="spellEnd"/>
       <w:r>
         <w:rPr>
           <w:rFonts w:ascii="Arial Unicode MS" w:eastAsia="Arial Unicode MS" w:hAnsi="Arial Unicode MS" w:cs="Arial Unicode MS"/>
         </w:rPr>
         <w:t xml:space="preserve"> </w:t>
       </w:r>
-      <w:proofErr w:type="spellStart"/>
-      <w:r>
-        <w:rPr>
-          <w:rFonts w:ascii="Arial Unicode MS" w:eastAsia="Arial Unicode MS" w:hAnsi="Arial Unicode MS" w:cs="Arial Unicode MS"/>
-        </w:rPr>
-        <w:t>foo.length</w:t>
-      </w:r>
-      <w:proofErr w:type="spellEnd"/>
-      <w:r>
-        <w:rPr>
-          <w:rFonts w:ascii="Arial Unicode MS" w:eastAsia="Arial Unicode MS" w:hAnsi="Arial Unicode MS" w:cs="Arial Unicode MS"/>
-        </w:rPr>
-        <w:t xml:space="preserve"> </w:t>
-      </w:r>
       <w:proofErr w:type="gramStart"/>
       <w:r>
         <w:rPr>
@@ -2122,7 +1927,6 @@
         <w:spacing w:line="360" w:lineRule="auto"/>
         <w:ind w:left="720"/>
         <w:rPr>
-          <w:rFonts w:hint="eastAsia"/>
           <w:color w:val="1F497D" w:themeColor="text2"/>
         </w:rPr>
       </w:pPr>
@@ -2287,13 +2091,7 @@
           <w:rFonts w:ascii="Arial Unicode MS" w:eastAsia="Arial Unicode MS" w:hAnsi="Arial Unicode MS" w:cs="Arial Unicode MS"/>
         </w:rPr>
         <w:br/>
-        <w:t>con</w:t>
-      </w:r>
-      <w:r>
-        <w:rPr>
-          <w:rFonts w:ascii="Arial Unicode MS" w:eastAsia="Arial Unicode MS" w:hAnsi="Arial Unicode MS" w:cs="Arial Unicode MS"/>
-        </w:rPr>
-        <w:t>sole.log('three');</w:t>
+        <w:t>console.log('three');</w:t>
       </w:r>
       <w:r>
         <w:rPr>

</xml_diff>